<commit_message>
minor edit to title
</commit_message>
<xml_diff>
--- a/revised_manuscript.docx
+++ b/revised_manuscript.docx
@@ -12,7 +12,19 @@
         <w:rPr>
           <w:sz w:val="34"/>
         </w:rPr>
-        <w:t>Evaluating institutional open access performance: Methodology, challenges and assessment</w:t>
+        <w:t>Evaluating instit</w:t>
+      </w:r>
+      <w:r>
+        <w:rPr>
+          <w:sz w:val="34"/>
+        </w:rPr>
+        <w:t>utional open access performance -</w:t>
+      </w:r>
+      <w:r>
+        <w:rPr>
+          <w:sz w:val="34"/>
+        </w:rPr>
+        <w:t xml:space="preserve"> Methodology, challenges and assessment</w:t>
       </w:r>
     </w:p>
     <w:p>
@@ -27,6 +39,8 @@
         </w:rPr>
         <w:t>August 12, 2020</w:t>
       </w:r>
+      <w:bookmarkStart w:id="0" w:name="_GoBack"/>
+      <w:bookmarkEnd w:id="0"/>
     </w:p>
     <w:p>
       <w:pPr>
@@ -1487,8 +1501,6 @@
         </w:rPr>
         <w:t>vidual years given in Figure 3 -</w:t>
       </w:r>
-      <w:bookmarkStart w:id="0" w:name="_GoBack"/>
-      <w:bookmarkEnd w:id="0"/>
       <w:r>
         <w:rPr>
           <w:b/>

</xml_diff>